<commit_message>
Meeting Minutes Week 5
Here are the meeting minutes for the 5th week.
</commit_message>
<xml_diff>
--- a/Meeting Minutes/Week 5.docx
+++ b/Meeting Minutes/Week 5.docx
@@ -1,6 +1,6 @@
 
 <file path=word/document.xml><?xml version="1.0" encoding="utf-8"?>
-<w:document xmlns:wpc="http://schemas.microsoft.com/office/word/2010/wordprocessingCanvas" xmlns:cx="http://schemas.microsoft.com/office/drawing/2014/chartex" xmlns:mc="http://schemas.openxmlformats.org/markup-compatibility/2006" xmlns:o="urn:schemas-microsoft-com:office:office" xmlns:r="http://schemas.openxmlformats.org/officeDocument/2006/relationships" xmlns:m="http://schemas.openxmlformats.org/officeDocument/2006/math" xmlns:v="urn:schemas-microsoft-com:vml" xmlns:wp14="http://schemas.microsoft.com/office/word/2010/wordprocessingDrawing" xmlns:wp="http://schemas.openxmlformats.org/drawingml/2006/wordprocessingDrawing" xmlns:w10="urn:schemas-microsoft-com:office:word" xmlns:w="http://schemas.openxmlformats.org/wordprocessingml/2006/main" xmlns:w14="http://schemas.microsoft.com/office/word/2010/wordml" xmlns:w15="http://schemas.microsoft.com/office/word/2012/wordml" xmlns:w16se="http://schemas.microsoft.com/office/word/2015/wordml/symex" xmlns:wpg="http://schemas.microsoft.com/office/word/2010/wordprocessingGroup" xmlns:wpi="http://schemas.microsoft.com/office/word/2010/wordprocessingInk" xmlns:wne="http://schemas.microsoft.com/office/word/2006/wordml" xmlns:wps="http://schemas.microsoft.com/office/word/2010/wordprocessingShape" mc:Ignorable="w14 w15 w16se wp14">
+<w:document xmlns:wpc="http://schemas.microsoft.com/office/word/2010/wordprocessingCanvas" xmlns:cx="http://schemas.microsoft.com/office/drawing/2014/chartex" xmlns:cx1="http://schemas.microsoft.com/office/drawing/2015/9/8/chartex" xmlns:cx2="http://schemas.microsoft.com/office/drawing/2015/10/21/chartex" xmlns:cx3="http://schemas.microsoft.com/office/drawing/2016/5/9/chartex" xmlns:cx4="http://schemas.microsoft.com/office/drawing/2016/5/10/chartex" xmlns:cx5="http://schemas.microsoft.com/office/drawing/2016/5/11/chartex" xmlns:cx6="http://schemas.microsoft.com/office/drawing/2016/5/12/chartex" xmlns:cx7="http://schemas.microsoft.com/office/drawing/2016/5/13/chartex" xmlns:cx8="http://schemas.microsoft.com/office/drawing/2016/5/14/chartex" xmlns:mc="http://schemas.openxmlformats.org/markup-compatibility/2006" xmlns:aink="http://schemas.microsoft.com/office/drawing/2016/ink" xmlns:am3d="http://schemas.microsoft.com/office/drawing/2017/model3d" xmlns:o="urn:schemas-microsoft-com:office:office" xmlns:r="http://schemas.openxmlformats.org/officeDocument/2006/relationships" xmlns:m="http://schemas.openxmlformats.org/officeDocument/2006/math" xmlns:v="urn:schemas-microsoft-com:vml" xmlns:wp14="http://schemas.microsoft.com/office/word/2010/wordprocessingDrawing" xmlns:wp="http://schemas.openxmlformats.org/drawingml/2006/wordprocessingDrawing" xmlns:w10="urn:schemas-microsoft-com:office:word" xmlns:w="http://schemas.openxmlformats.org/wordprocessingml/2006/main" xmlns:w14="http://schemas.microsoft.com/office/word/2010/wordml" xmlns:w15="http://schemas.microsoft.com/office/word/2012/wordml" xmlns:w16cid="http://schemas.microsoft.com/office/word/2016/wordml/cid" xmlns:w16se="http://schemas.microsoft.com/office/word/2015/wordml/symex" xmlns:wpg="http://schemas.microsoft.com/office/word/2010/wordprocessingGroup" xmlns:wpi="http://schemas.microsoft.com/office/word/2010/wordprocessingInk" xmlns:wne="http://schemas.microsoft.com/office/word/2006/wordml" xmlns:wps="http://schemas.microsoft.com/office/word/2010/wordprocessingShape" mc:Ignorable="w14 w15 w16se w16cid wp14">
   <w:body>
     <w:p>
       <w:pPr>
@@ -41,7 +41,15 @@
         <w:t>th</w:t>
       </w:r>
       <w:r>
-        <w:t xml:space="preserve"> of February, 2019</w:t>
+        <w:t xml:space="preserve"> of </w:t>
+      </w:r>
+      <w:proofErr w:type="gramStart"/>
+      <w:r>
+        <w:t>February,</w:t>
+      </w:r>
+      <w:proofErr w:type="gramEnd"/>
+      <w:r>
+        <w:t xml:space="preserve"> 2019</w:t>
       </w:r>
     </w:p>
     <w:p>
@@ -75,14 +83,37 @@
         <w:t xml:space="preserve"> </w:t>
       </w:r>
       <w:r>
-        <w:t>Brooklyn Hounsell, Samuel Filby, Hristina Sotirova</w:t>
-      </w:r>
+        <w:t xml:space="preserve">Brooklyn Hounsell, Samuel </w:t>
+      </w:r>
+      <w:proofErr w:type="spellStart"/>
+      <w:r>
+        <w:t>Filby</w:t>
+      </w:r>
+      <w:proofErr w:type="spellEnd"/>
       <w:r>
         <w:t xml:space="preserve">, </w:t>
       </w:r>
-      <w:r>
-        <w:t>Victor Sicoe</w:t>
-      </w:r>
+      <w:proofErr w:type="spellStart"/>
+      <w:r>
+        <w:t>Hristina</w:t>
+      </w:r>
+      <w:proofErr w:type="spellEnd"/>
+      <w:r>
+        <w:t xml:space="preserve"> </w:t>
+      </w:r>
+      <w:proofErr w:type="spellStart"/>
+      <w:r>
+        <w:t>Sotirova</w:t>
+      </w:r>
+      <w:proofErr w:type="spellEnd"/>
+      <w:r>
+        <w:t xml:space="preserve">, Victor </w:t>
+      </w:r>
+      <w:proofErr w:type="spellStart"/>
+      <w:r>
+        <w:t>Sicoe</w:t>
+      </w:r>
+      <w:proofErr w:type="spellEnd"/>
     </w:p>
     <w:p>
       <w:pPr>
@@ -119,7 +150,21 @@
         <w:rPr>
           <w:b/>
         </w:rPr>
-        <w:t xml:space="preserve"> Postmortem of previous week</w:t>
+        <w:t xml:space="preserve"> </w:t>
+      </w:r>
+      <w:proofErr w:type="spellStart"/>
+      <w:r>
+        <w:rPr>
+          <w:b/>
+        </w:rPr>
+        <w:t>Postmortem</w:t>
+      </w:r>
+      <w:proofErr w:type="spellEnd"/>
+      <w:r>
+        <w:rPr>
+          <w:b/>
+        </w:rPr>
+        <w:t xml:space="preserve"> of previous week</w:t>
       </w:r>
     </w:p>
     <w:p>
@@ -138,6 +183,9 @@
       <w:r>
         <w:t xml:space="preserve">  </w:t>
       </w:r>
+      <w:r>
+        <w:t>Despite the fact that we didn’t all meet on Wednesday, we managed to come together and come up with suitable tasks that we should finish for that week (most of which we managed to, given that we were constrained by time).</w:t>
+      </w:r>
     </w:p>
     <w:p>
       <w:r>
@@ -156,126 +204,316 @@
         <w:t xml:space="preserve"> </w:t>
       </w:r>
       <w:r>
-        <w:t>Due to lack of communication and clarification on some aspects of the game, some members of the team had trouble completing their tasks</w:t>
-      </w:r>
-    </w:p>
-    <w:p>
-      <w:r>
+        <w:t>A lack of communication and the fact that we did not meet sooner meant that we were pressured by time to complete the tasks that we came up with on Monday.</w:t>
+      </w:r>
+    </w:p>
+    <w:p>
+      <w:r>
+        <w:rPr>
+          <w:b/>
+        </w:rPr>
         <w:t xml:space="preserve">Feedback </w:t>
       </w:r>
       <w:r>
+        <w:rPr>
+          <w:b/>
+        </w:rPr>
         <w:t>Received</w:t>
       </w:r>
       <w:r>
-        <w:t xml:space="preserve">: </w:t>
+        <w:rPr>
+          <w:b/>
+        </w:rPr>
+        <w:t>:</w:t>
+      </w:r>
+      <w:r>
+        <w:t xml:space="preserve"> </w:t>
       </w:r>
       <w:r>
         <w:t>We need to work less as individuals, as it is inefficient, and more as a team.</w:t>
       </w:r>
     </w:p>
     <w:p>
-      <w:r>
+      <w:pPr>
+        <w:rPr>
+          <w:b/>
+        </w:rPr>
+      </w:pPr>
+      <w:r>
+        <w:rPr>
+          <w:b/>
+        </w:rPr>
         <w:t>Individual work completed:</w:t>
       </w:r>
       <w:r>
-        <w:t xml:space="preserve"> </w:t>
-      </w:r>
-    </w:p>
-    <w:p>
-      <w:r>
-        <w:t xml:space="preserve">Victor Sicoe </w:t>
-      </w:r>
+        <w:rPr>
+          <w:b/>
+        </w:rPr>
+        <w:t xml:space="preserve"> </w:t>
+      </w:r>
+    </w:p>
+    <w:p>
+      <w:r>
+        <w:t xml:space="preserve">Victor </w:t>
+      </w:r>
+      <w:proofErr w:type="spellStart"/>
+      <w:proofErr w:type="gramStart"/>
+      <w:r>
+        <w:t>Sicoe</w:t>
+      </w:r>
+      <w:proofErr w:type="spellEnd"/>
+      <w:r>
+        <w:t xml:space="preserve"> </w:t>
+      </w:r>
+      <w:r>
+        <w:t xml:space="preserve"> –</w:t>
+      </w:r>
+      <w:proofErr w:type="gramEnd"/>
+      <w:r>
+        <w:t xml:space="preserve"> </w:t>
+      </w:r>
+      <w:r>
+        <w:t>Created AI that shoots and runs away from the player</w:t>
+      </w:r>
+      <w:r>
+        <w:br/>
+      </w:r>
+      <w:r>
+        <w:t xml:space="preserve">Brooklyn Hounsell </w:t>
+      </w:r>
+      <w:r>
+        <w:t>–</w:t>
+      </w:r>
+      <w:r>
+        <w:t xml:space="preserve"> Reworked the narrative and uploaded the UI concept art</w:t>
+      </w:r>
+      <w:r>
+        <w:t xml:space="preserve"> </w:t>
+      </w:r>
+      <w:r>
+        <w:br/>
+      </w:r>
+      <w:r>
+        <w:t xml:space="preserve">Samuel </w:t>
+      </w:r>
+      <w:proofErr w:type="spellStart"/>
+      <w:r>
+        <w:t>Filby</w:t>
+      </w:r>
+      <w:proofErr w:type="spellEnd"/>
+      <w:r>
+        <w:t xml:space="preserve"> –</w:t>
+      </w:r>
+      <w:r>
+        <w:t xml:space="preserve"> Finished the art for the main player as well as the top-down view of it</w:t>
+      </w:r>
+      <w:r>
+        <w:br/>
+      </w:r>
+      <w:proofErr w:type="spellStart"/>
+      <w:r>
+        <w:t>Hristina</w:t>
+      </w:r>
+      <w:proofErr w:type="spellEnd"/>
+      <w:r>
+        <w:t xml:space="preserve"> </w:t>
+      </w:r>
+      <w:proofErr w:type="spellStart"/>
+      <w:r>
+        <w:t>Sotirova</w:t>
+      </w:r>
+      <w:proofErr w:type="spellEnd"/>
+      <w:r>
+        <w:t xml:space="preserve"> –</w:t>
+      </w:r>
+      <w:r>
+        <w:t xml:space="preserve"> Created 3 </w:t>
+      </w:r>
+      <w:proofErr w:type="spellStart"/>
+      <w:r>
+        <w:t>mockups</w:t>
+      </w:r>
+      <w:proofErr w:type="spellEnd"/>
+      <w:r>
+        <w:t xml:space="preserve"> of the enemy AI that will be implemented into the game</w:t>
+      </w:r>
+      <w:r>
+        <w:tab/>
+      </w:r>
+    </w:p>
+    <w:p>
+      <w:pPr>
+        <w:rPr>
+          <w:rFonts w:cstheme="minorHAnsi"/>
+        </w:rPr>
+      </w:pPr>
+      <w:r>
+        <w:rPr>
+          <w:b/>
+        </w:rPr>
+        <w:t>Item 2:</w:t>
+      </w:r>
+      <w:r>
+        <w:t xml:space="preserve"> </w:t>
+      </w:r>
+      <w:r>
+        <w:rPr>
+          <w:rFonts w:cstheme="minorHAnsi"/>
+          <w:shd w:val="clear" w:color="auto" w:fill="FFFFFF"/>
+        </w:rPr>
+        <w:t>The aim of this sprint is creating a functioning demo version of our game that is suitable to be shown in the presentation on Wednesday the 6th of March. The demo will contain two types of AI, one static and one dynamic, art assets and animations for the player.</w:t>
+      </w:r>
+    </w:p>
+    <w:p>
+      <w:r>
+        <w:rPr>
+          <w:b/>
+        </w:rPr>
+        <w:t>Tasks for the current week:</w:t>
+      </w:r>
+    </w:p>
+    <w:p>
+      <w:r>
+        <w:t xml:space="preserve">You need to be </w:t>
+      </w:r>
+      <w:proofErr w:type="gramStart"/>
+      <w:r>
+        <w:t>absolutely clear</w:t>
+      </w:r>
+      <w:proofErr w:type="gramEnd"/>
+      <w:r>
+        <w:t xml:space="preserve"> as a team that individual participants understand the tasks they are being asked to complete and have estimated how long it will take them to finish. No more t</w:t>
+      </w:r>
+      <w:r>
+        <w:t xml:space="preserve">han 6 hours per person per week, 3 hours in </w:t>
+      </w:r>
+      <w:proofErr w:type="gramStart"/>
+      <w:r>
+        <w:t>lab based</w:t>
+      </w:r>
+      <w:proofErr w:type="gramEnd"/>
+      <w:r>
+        <w:t xml:space="preserve"> work and 3 remotely delivered.</w:t>
+      </w:r>
+    </w:p>
+    <w:p>
+      <w:r>
+        <w:rPr>
+          <w:b/>
+        </w:rPr>
+        <w:t xml:space="preserve">Victor </w:t>
+      </w:r>
+      <w:proofErr w:type="spellStart"/>
+      <w:r>
+        <w:rPr>
+          <w:b/>
+        </w:rPr>
+        <w:t>Sicoe</w:t>
+      </w:r>
+      <w:proofErr w:type="spellEnd"/>
       <w:r>
         <w:t xml:space="preserve"> – </w:t>
       </w:r>
       <w:r>
-        <w:t>Created AI that shoots and runs away from the player</w:t>
-      </w:r>
+        <w:t>bug testing (</w:t>
+      </w:r>
+      <w:r>
+        <w:t>2</w:t>
+      </w:r>
+      <w:r>
+        <w:t xml:space="preserve"> hour</w:t>
+      </w:r>
+      <w:r>
+        <w:t>s</w:t>
+      </w:r>
+      <w:r>
+        <w:t>), create a camera that follows the player smoothly (30 minutes), include static turret enemies (1:30 hours)</w:t>
+      </w:r>
+      <w:r>
+        <w:t>, fix the pathfinding of the basic AI (2 hours)</w:t>
+      </w:r>
+    </w:p>
+    <w:p>
       <w:r>
         <w:br/>
       </w:r>
       <w:r>
-        <w:t xml:space="preserve">Brooklyn Hounsell </w:t>
+        <w:rPr>
+          <w:b/>
+        </w:rPr>
+        <w:t>Brooklyn Hounsell</w:t>
+      </w:r>
+      <w:r>
+        <w:t xml:space="preserve"> </w:t>
       </w:r>
       <w:r>
         <w:t>–</w:t>
       </w:r>
       <w:r>
-        <w:t xml:space="preserve">Worked on narrative </w:t>
-      </w:r>
+        <w:t xml:space="preserve"> </w:t>
+      </w:r>
+      <w:r>
+        <w:t>create a main menu and pause menu (start game, how to play, options, exit game) (1 hour), create in-game player UI (health bar and powerup) (1 hour), research sounds for getting hit, putting shield up and ricocheting shots (1 hour), research level assets (3 hours)</w:t>
+      </w:r>
+    </w:p>
+    <w:p>
       <w:r>
         <w:br/>
       </w:r>
       <w:r>
-        <w:t>Samuel Filby</w:t>
-      </w:r>
-      <w:r>
-        <w:t xml:space="preserve"> –</w:t>
-      </w:r>
-      <w:r>
+        <w:rPr>
+          <w:b/>
+        </w:rPr>
+        <w:t xml:space="preserve">Samuel </w:t>
+      </w:r>
+      <w:proofErr w:type="spellStart"/>
+      <w:r>
+        <w:rPr>
+          <w:b/>
+        </w:rPr>
+        <w:t>Filby</w:t>
+      </w:r>
+      <w:proofErr w:type="spellEnd"/>
+      <w:r>
+        <w:t xml:space="preserve"> </w:t>
+      </w:r>
+      <w:r>
+        <w:t>–</w:t>
+      </w:r>
+      <w:r>
+        <w:t xml:space="preserve"> </w:t>
+      </w:r>
+      <w:r>
+        <w:t>player sprite animations (4 hours), animations for healer enemy (2 hour)</w:t>
+      </w:r>
+    </w:p>
+    <w:p>
+      <w:r>
+        <w:lastRenderedPageBreak/>
         <w:br/>
       </w:r>
-      <w:r>
-        <w:t>Hristina Sotirova</w:t>
-      </w:r>
-      <w:r>
-        <w:t xml:space="preserve"> –</w:t>
-      </w:r>
-      <w:r>
-        <w:tab/>
-      </w:r>
-    </w:p>
-    <w:p>
-      <w:r>
-        <w:rPr>
-          <w:b/>
-        </w:rPr>
-        <w:t>Item 2:</w:t>
-      </w:r>
-      <w:r>
-        <w:t xml:space="preserve">  </w:t>
-      </w:r>
-      <w:r>
-        <w:t xml:space="preserve">Brooklyn and Sam will finish their incomplete tasks from last week. </w:t>
-      </w:r>
-    </w:p>
-    <w:p>
-      <w:r>
-        <w:rPr>
-          <w:b/>
-        </w:rPr>
-        <w:t>Tasks for the current week:</w:t>
-      </w:r>
-    </w:p>
-    <w:p>
-      <w:r>
-        <w:t>You need to be absolutely clear as a team that individual participants understand the tasks they are being asked to complete and have estimated how long it will take them to finish. No more t</w:t>
-      </w:r>
-      <w:r>
-        <w:t>han 6 hours per person per week, 3 hours in lab based work and 3 remotely delivered.</w:t>
-      </w:r>
-    </w:p>
-    <w:p>
-      <w:r>
-        <w:rPr>
-          <w:b/>
-        </w:rPr>
-        <w:t>Victor Sicoe</w:t>
-      </w:r>
-      <w:r>
-        <w:t xml:space="preserve"> – </w:t>
-      </w:r>
-    </w:p>
-    <w:p>
-      <w:r>
-        <w:br/>
-      </w:r>
-      <w:r>
-        <w:rPr>
-          <w:b/>
-        </w:rPr>
-        <w:t>Brooklyn Hounsell</w:t>
-      </w:r>
+      <w:proofErr w:type="spellStart"/>
+      <w:r>
+        <w:rPr>
+          <w:b/>
+        </w:rPr>
+        <w:t>Hristina</w:t>
+      </w:r>
+      <w:proofErr w:type="spellEnd"/>
+      <w:r>
+        <w:rPr>
+          <w:b/>
+        </w:rPr>
+        <w:t xml:space="preserve"> </w:t>
+      </w:r>
+      <w:proofErr w:type="spellStart"/>
+      <w:r>
+        <w:rPr>
+          <w:b/>
+        </w:rPr>
+        <w:t>Sotirova</w:t>
+      </w:r>
+      <w:proofErr w:type="spellEnd"/>
       <w:r>
         <w:t xml:space="preserve"> </w:t>
       </w:r>
@@ -283,92 +521,18 @@
         <w:t>–</w:t>
       </w:r>
       <w:r>
-        <w:t xml:space="preserve"> </w:t>
-      </w:r>
-      <w:r>
-        <w:t>3 hours of work on narrative (lab work);</w:t>
-      </w:r>
-      <w:r>
-        <w:t xml:space="preserve"> finish incomplete tasks from last week; more to be assigned (remote work)</w:t>
-      </w:r>
-    </w:p>
-    <w:p>
-      <w:r>
-        <w:br/>
-      </w:r>
-      <w:r>
-        <w:rPr>
-          <w:b/>
-        </w:rPr>
-        <w:t>Samuel Filby</w:t>
-      </w:r>
-      <w:r>
-        <w:t xml:space="preserve"> </w:t>
-      </w:r>
-      <w:r>
-        <w:t>–</w:t>
-      </w:r>
-      <w:r>
-        <w:t xml:space="preserve"> </w:t>
-      </w:r>
-      <w:r>
-        <w:t>3 hours of work on character concept art and top-down sprite (lab work);</w:t>
-      </w:r>
-      <w:r>
-        <w:t xml:space="preserve"> </w:t>
-      </w:r>
-      <w:r>
-        <w:t>finish incomplete tasks from last week; more to be assigned (remote work)</w:t>
-      </w:r>
-    </w:p>
-    <w:p>
-      <w:r>
-        <w:br/>
-      </w:r>
-      <w:r>
-        <w:rPr>
-          <w:b/>
-        </w:rPr>
-        <w:t>Hristina Sotirova</w:t>
-      </w:r>
-      <w:r>
-        <w:t xml:space="preserve"> </w:t>
-      </w:r>
-      <w:r>
-        <w:t>–</w:t>
-      </w:r>
-      <w:r>
-        <w:t xml:space="preserve"> </w:t>
-      </w:r>
-      <w:r>
-        <w:t>3 hours of research into enemy and projectile types; come up with enemy concepts that would fit with the theme of the game (lab work); mock up enemy designs (3 hours of remote work)</w:t>
-      </w:r>
-    </w:p>
-    <w:p/>
+        <w:t xml:space="preserve"> research suitable assets for the theme of our game (3 hours), </w:t>
+      </w:r>
+      <w:r>
+        <w:t>create two levels for the demo (3 hours)</w:t>
+      </w:r>
+    </w:p>
     <w:p>
       <w:r>
         <w:t xml:space="preserve">Item 3:  </w:t>
       </w:r>
       <w:r>
         <w:t>N/A</w:t>
-      </w:r>
-    </w:p>
-    <w:p/>
-    <w:p>
-      <w:r>
-        <w:rPr>
-          <w:b/>
-        </w:rPr>
-        <w:t>Meeting Ended:</w:t>
-      </w:r>
-      <w:r>
-        <w:t xml:space="preserve"> </w:t>
-      </w:r>
-      <w:r>
-        <w:t>12</w:t>
-      </w:r>
-      <w:r>
-        <w:t>:00 p.m.</w:t>
       </w:r>
       <w:bookmarkStart w:id="0" w:name="_GoBack"/>
       <w:bookmarkEnd w:id="0"/>
@@ -378,6 +542,23 @@
         <w:rPr>
           <w:b/>
         </w:rPr>
+        <w:t>Meeting Ended:</w:t>
+      </w:r>
+      <w:r>
+        <w:t xml:space="preserve"> </w:t>
+      </w:r>
+      <w:r>
+        <w:t>12</w:t>
+      </w:r>
+      <w:r>
+        <w:t>:00 p.m.</w:t>
+      </w:r>
+    </w:p>
+    <w:p>
+      <w:r>
+        <w:rPr>
+          <w:b/>
+        </w:rPr>
         <w:t>Minute Taker:</w:t>
       </w:r>
       <w:r>
@@ -387,8 +568,13 @@
         <w:t xml:space="preserve"> </w:t>
       </w:r>
       <w:r>
-        <w:t>Victor Sicoe</w:t>
-      </w:r>
+        <w:t xml:space="preserve">Victor </w:t>
+      </w:r>
+      <w:proofErr w:type="spellStart"/>
+      <w:r>
+        <w:t>Sicoe</w:t>
+      </w:r>
+      <w:proofErr w:type="spellEnd"/>
     </w:p>
     <w:p/>
     <w:sectPr>
@@ -402,7 +588,7 @@
 </file>
 
 <file path=word/styles.xml><?xml version="1.0" encoding="utf-8"?>
-<w:styles xmlns:mc="http://schemas.openxmlformats.org/markup-compatibility/2006" xmlns:r="http://schemas.openxmlformats.org/officeDocument/2006/relationships" xmlns:w="http://schemas.openxmlformats.org/wordprocessingml/2006/main" xmlns:w14="http://schemas.microsoft.com/office/word/2010/wordml" xmlns:w15="http://schemas.microsoft.com/office/word/2012/wordml" xmlns:w16se="http://schemas.microsoft.com/office/word/2015/wordml/symex" mc:Ignorable="w14 w15 w16se">
+<w:styles xmlns:mc="http://schemas.openxmlformats.org/markup-compatibility/2006" xmlns:r="http://schemas.openxmlformats.org/officeDocument/2006/relationships" xmlns:w="http://schemas.openxmlformats.org/wordprocessingml/2006/main" xmlns:w14="http://schemas.microsoft.com/office/word/2010/wordml" xmlns:w15="http://schemas.microsoft.com/office/word/2012/wordml" xmlns:w16cid="http://schemas.microsoft.com/office/word/2016/wordml/cid" xmlns:w16se="http://schemas.microsoft.com/office/word/2015/wordml/symex" mc:Ignorable="w14 w15 w16se w16cid">
   <w:docDefaults>
     <w:rPrDefault>
       <w:rPr>
@@ -418,7 +604,7 @@
       </w:pPr>
     </w:pPrDefault>
   </w:docDefaults>
-  <w:latentStyles w:defLockedState="0" w:defUIPriority="99" w:defSemiHidden="0" w:defUnhideWhenUsed="0" w:defQFormat="0" w:count="371">
+  <w:latentStyles w:defLockedState="0" w:defUIPriority="99" w:defSemiHidden="0" w:defUnhideWhenUsed="0" w:defQFormat="0" w:count="375">
     <w:lsdException w:name="Normal" w:uiPriority="0" w:qFormat="1"/>
     <w:lsdException w:name="heading 1" w:uiPriority="9" w:qFormat="1"/>
     <w:lsdException w:name="heading 2" w:semiHidden="1" w:uiPriority="9" w:unhideWhenUsed="1" w:qFormat="1"/>
@@ -524,7 +710,6 @@
     <w:lsdException w:name="HTML Sample" w:semiHidden="1" w:unhideWhenUsed="1"/>
     <w:lsdException w:name="HTML Typewriter" w:semiHidden="1" w:unhideWhenUsed="1"/>
     <w:lsdException w:name="HTML Variable" w:semiHidden="1" w:unhideWhenUsed="1"/>
-    <w:lsdException w:name="Normal Table" w:semiHidden="1" w:unhideWhenUsed="1"/>
     <w:lsdException w:name="annotation subject" w:semiHidden="1" w:unhideWhenUsed="1"/>
     <w:lsdException w:name="No List" w:semiHidden="1" w:unhideWhenUsed="1"/>
     <w:lsdException w:name="Outline List 1" w:semiHidden="1" w:unhideWhenUsed="1"/>
@@ -568,10 +753,8 @@
     <w:lsdException w:name="Table Elegant" w:semiHidden="1" w:unhideWhenUsed="1"/>
     <w:lsdException w:name="Table Professional" w:semiHidden="1" w:unhideWhenUsed="1"/>
     <w:lsdException w:name="Table Subtle 1" w:semiHidden="1" w:unhideWhenUsed="1"/>
-    <w:lsdException w:name="Table Subtle 2" w:semiHidden="1" w:unhideWhenUsed="1"/>
     <w:lsdException w:name="Table Web 1" w:semiHidden="1" w:unhideWhenUsed="1"/>
     <w:lsdException w:name="Table Web 2" w:semiHidden="1" w:unhideWhenUsed="1"/>
-    <w:lsdException w:name="Table Web 3" w:semiHidden="1" w:unhideWhenUsed="1"/>
     <w:lsdException w:name="Balloon Text" w:semiHidden="1" w:unhideWhenUsed="1"/>
     <w:lsdException w:name="Table Grid" w:uiPriority="59"/>
     <w:lsdException w:name="Table Theme" w:semiHidden="1" w:unhideWhenUsed="1"/>
@@ -790,6 +973,10 @@
     <w:lsdException w:name="List Table 5 Dark Accent 6" w:uiPriority="50"/>
     <w:lsdException w:name="List Table 6 Colorful Accent 6" w:uiPriority="51"/>
     <w:lsdException w:name="List Table 7 Colorful Accent 6" w:uiPriority="52"/>
+    <w:lsdException w:name="Mention" w:semiHidden="1" w:unhideWhenUsed="1"/>
+    <w:lsdException w:name="Smart Hyperlink" w:semiHidden="1" w:unhideWhenUsed="1"/>
+    <w:lsdException w:name="Hashtag" w:semiHidden="1" w:unhideWhenUsed="1"/>
+    <w:lsdException w:name="Unresolved Mention" w:semiHidden="1" w:unhideWhenUsed="1"/>
   </w:latentStyles>
   <w:style w:type="paragraph" w:default="1" w:styleId="Normal">
     <w:name w:val="Normal"/>

</xml_diff>